<commit_message>
added new hotkeys boxberry and Ozon
</commit_message>
<xml_diff>
--- a/Иструкция по управлению Оз.docx
+++ b/Иструкция по управлению Оз.docx
@@ -327,7 +327,7 @@
           <w:sz w:val="40"/>
           <w:szCs w:val="40"/>
         </w:rPr>
-        <w:t xml:space="preserve"> + o + i</w:t>
+        <w:t xml:space="preserve"> + o + i– открывает 2 окна браузера </w:t>
       </w:r>
       <w:r>
         <w:rPr>
@@ -335,7 +335,14 @@
           <w:szCs w:val="40"/>
           <w:lang w:val="en-US"/>
         </w:rPr>
-        <w:t xml:space="preserve"> (o - щ, </w:t>
+        <w:t>Chrome</w:t>
+      </w:r>
+      <w:r>
+        <w:rPr>
+          <w:sz w:val="40"/>
+          <w:szCs w:val="40"/>
+        </w:rPr>
+        <w:t xml:space="preserve"> и </w:t>
       </w:r>
       <w:r>
         <w:rPr>
@@ -343,66 +350,63 @@
           <w:szCs w:val="40"/>
           <w:lang w:val="en-US"/>
         </w:rPr>
-        <w:t>i</w:t>
+        <w:t>boxberry</w:t>
       </w:r>
       <w:r>
         <w:rPr>
           <w:sz w:val="40"/>
           <w:szCs w:val="40"/>
-          <w:lang w:val="en-US"/>
-        </w:rPr>
-        <w:t xml:space="preserve"> - ш</w:t>
+        </w:rPr>
+        <w:t xml:space="preserve"> (будет вход в </w:t>
       </w:r>
       <w:r>
         <w:rPr>
           <w:sz w:val="40"/>
           <w:szCs w:val="40"/>
         </w:rPr>
-        <w:t xml:space="preserve">) – открывает 2 окна браузера </w:t>
+        <w:t>лк</w:t>
       </w:r>
       <w:r>
         <w:rPr>
           <w:sz w:val="40"/>
           <w:szCs w:val="40"/>
-          <w:lang w:val="en-US"/>
-        </w:rPr>
-        <w:t>Chrome</w:t>
-      </w:r>
-      <w:r>
+        </w:rPr>
+        <w:t xml:space="preserve"> Кирилла) </w:t>
+      </w:r>
+    </w:p>
+    <w:p>
+      <w:pPr>
+        <w:pStyle w:val="a3"/>
+        <w:numPr>
+          <w:ilvl w:val="0"/>
+          <w:numId w:val="6"/>
+        </w:numPr>
+        <w:jc w:val="both"/>
         <w:rPr>
           <w:sz w:val="40"/>
           <w:szCs w:val="40"/>
         </w:rPr>
-        <w:t xml:space="preserve"> и </w:t>
-      </w:r>
+      </w:pPr>
       <w:r>
         <w:rPr>
           <w:sz w:val="40"/>
           <w:szCs w:val="40"/>
-          <w:lang w:val="en-US"/>
-        </w:rPr>
-        <w:t>boxberry</w:t>
+        </w:rPr>
+        <w:t xml:space="preserve">Ctrl + </w:t>
       </w:r>
       <w:r>
         <w:rPr>
           <w:sz w:val="40"/>
           <w:szCs w:val="40"/>
         </w:rPr>
-        <w:t xml:space="preserve"> (будет вход в </w:t>
+        <w:t>shift</w:t>
       </w:r>
       <w:r>
         <w:rPr>
           <w:sz w:val="40"/>
           <w:szCs w:val="40"/>
         </w:rPr>
-        <w:t>лк</w:t>
-      </w:r>
-      <w:r>
-        <w:rPr>
-          <w:sz w:val="40"/>
-          <w:szCs w:val="40"/>
-        </w:rPr>
-        <w:t xml:space="preserve"> Кирилла) </w:t>
+        <w:t xml:space="preserve"> + ё - закрывает 2 открытых окна браузера</w:t>
       </w:r>
     </w:p>
     <w:p>
@@ -478,92 +482,14 @@
           <w:szCs w:val="32"/>
           <w:lang w:val="en-US"/>
         </w:rPr>
-        <w:t>g</w:t>
-      </w:r>
-      <w:r>
-        <w:rPr>
-          <w:sz w:val="32"/>
-          <w:szCs w:val="32"/>
-        </w:rPr>
-        <w:t xml:space="preserve"> (</w:t>
-      </w:r>
-      <w:r>
-        <w:rPr>
-          <w:sz w:val="32"/>
-          <w:szCs w:val="32"/>
-          <w:lang w:val="en-US"/>
-        </w:rPr>
-        <w:t>g</w:t>
-      </w:r>
-      <w:r>
-        <w:rPr>
-          <w:sz w:val="32"/>
-          <w:szCs w:val="32"/>
-        </w:rPr>
-        <w:t xml:space="preserve"> – </w:t>
-      </w:r>
-      <w:r>
-        <w:rPr>
-          <w:sz w:val="32"/>
-          <w:szCs w:val="32"/>
-        </w:rPr>
-        <w:t xml:space="preserve">п) - </w:t>
-      </w:r>
-      <w:r>
-        <w:rPr>
-          <w:sz w:val="32"/>
-          <w:szCs w:val="32"/>
-        </w:rPr>
-        <w:t xml:space="preserve">Переходит </w:t>
-      </w:r>
-      <w:r>
-        <w:rPr>
-          <w:sz w:val="32"/>
-          <w:szCs w:val="32"/>
-        </w:rPr>
-        <w:t>в</w:t>
-      </w:r>
-      <w:r>
-        <w:rPr>
-          <w:sz w:val="32"/>
-          <w:szCs w:val="32"/>
-        </w:rPr>
-        <w:t xml:space="preserve"> </w:t>
-      </w:r>
-      <w:r>
-        <w:rPr>
-          <w:sz w:val="32"/>
-          <w:szCs w:val="32"/>
-        </w:rPr>
-        <w:t>«В</w:t>
-      </w:r>
-      <w:r>
-        <w:rPr>
-          <w:sz w:val="32"/>
-          <w:szCs w:val="32"/>
-        </w:rPr>
-        <w:t>ыдач</w:t>
-      </w:r>
-      <w:r>
-        <w:rPr>
-          <w:sz w:val="32"/>
-          <w:szCs w:val="32"/>
-        </w:rPr>
-        <w:t xml:space="preserve">а </w:t>
-      </w:r>
-      <w:r>
-        <w:rPr>
-          <w:sz w:val="32"/>
-          <w:szCs w:val="32"/>
-        </w:rPr>
-        <w:t>заказов</w:t>
-      </w:r>
-      <w:r>
-        <w:rPr>
-          <w:sz w:val="32"/>
-          <w:szCs w:val="32"/>
-        </w:rPr>
-        <w:t>»</w:t>
+        <w:t xml:space="preserve">g </w:t>
+      </w:r>
+      <w:r>
+        <w:rPr>
+          <w:sz w:val="32"/>
+          <w:szCs w:val="32"/>
+        </w:rPr>
+        <w:t>- Переходит в «Выдача заказов»</w:t>
       </w:r>
     </w:p>
     <w:p>
@@ -584,14 +510,21 @@
           <w:sz w:val="32"/>
           <w:szCs w:val="32"/>
         </w:rPr>
-        <w:t xml:space="preserve">Закрывает активную </w:t>
-      </w:r>
-      <w:r>
-        <w:rPr>
-          <w:sz w:val="32"/>
-          <w:szCs w:val="32"/>
-        </w:rPr>
-        <w:t>карточку клиента</w:t>
+        <w:t xml:space="preserve">ctrl + </w:t>
+      </w:r>
+      <w:r>
+        <w:rPr>
+          <w:sz w:val="32"/>
+          <w:szCs w:val="32"/>
+        </w:rPr>
+        <w:t>shift</w:t>
+      </w:r>
+      <w:r>
+        <w:rPr>
+          <w:sz w:val="32"/>
+          <w:szCs w:val="32"/>
+        </w:rPr>
+        <w:t xml:space="preserve"> + g - Закрывает активную карточку клиента*</w:t>
       </w:r>
     </w:p>
     <w:p>
@@ -612,7 +545,21 @@
           <w:sz w:val="32"/>
           <w:szCs w:val="32"/>
         </w:rPr>
-        <w:t>Закрывает все открытые карточки заказов</w:t>
+        <w:t xml:space="preserve">ctrl + </w:t>
+      </w:r>
+      <w:r>
+        <w:rPr>
+          <w:sz w:val="32"/>
+          <w:szCs w:val="32"/>
+        </w:rPr>
+        <w:t>shift</w:t>
+      </w:r>
+      <w:r>
+        <w:rPr>
+          <w:sz w:val="32"/>
+          <w:szCs w:val="32"/>
+        </w:rPr>
+        <w:t xml:space="preserve"> + g + f - Закрывает все открытые карточки заказов*</w:t>
       </w:r>
     </w:p>
     <w:p>
@@ -661,7 +608,7 @@
           <w:sz w:val="32"/>
           <w:szCs w:val="32"/>
         </w:rPr>
-        <w:t xml:space="preserve">Принимает все тарные ящики (необходимо находиться в перевозке, где нужно принять тарные ящики) </w:t>
+        <w:t>Принимает все тарные ящики (необходимо находиться в перевозке, где нужно принять тарные ящики) *</w:t>
       </w:r>
     </w:p>
     <w:p>
@@ -718,7 +665,7 @@
           <w:sz w:val="32"/>
           <w:szCs w:val="32"/>
         </w:rPr>
-        <w:t xml:space="preserve">Переходит в «Прием отправлений» </w:t>
+        <w:t xml:space="preserve">alt + v - Переходит в «Прием отправлений» </w:t>
       </w:r>
     </w:p>
     <w:p>
@@ -739,7 +686,6 @@
           <w:szCs w:val="32"/>
           <w:lang w:val="en-US"/>
         </w:rPr>
-        <w:lastRenderedPageBreak/>
         <w:t>alt</w:t>
       </w:r>
       <w:r>
@@ -801,60 +747,37 @@
           <w:numId w:val="2"/>
         </w:numPr>
         <w:rPr>
-          <w:color w:val="FF0000"/>
-          <w:sz w:val="32"/>
-          <w:szCs w:val="32"/>
-        </w:rPr>
-      </w:pPr>
-      <w:r>
-        <w:rPr>
-          <w:sz w:val="32"/>
-          <w:szCs w:val="32"/>
-        </w:rPr>
-        <w:t>Приминает все товары что есть в «Прием отправлений</w:t>
-      </w:r>
-      <w:proofErr w:type="gramStart"/>
-      <w:r>
-        <w:rPr>
-          <w:sz w:val="32"/>
-          <w:szCs w:val="32"/>
-        </w:rPr>
-        <w:t xml:space="preserve">» </w:t>
-      </w:r>
-      <w:r>
-        <w:rPr>
-          <w:color w:val="FF0000"/>
-          <w:sz w:val="32"/>
-          <w:szCs w:val="32"/>
-        </w:rPr>
-        <w:t>!</w:t>
-      </w:r>
-      <w:proofErr w:type="gramEnd"/>
-      <w:r>
-        <w:rPr>
-          <w:color w:val="FF0000"/>
-          <w:sz w:val="32"/>
-          <w:szCs w:val="32"/>
-        </w:rPr>
-        <w:t xml:space="preserve"> Перед использованием этой функции </w:t>
-      </w:r>
-      <w:proofErr w:type="gramStart"/>
-      <w:r>
-        <w:rPr>
-          <w:color w:val="FF0000"/>
-          <w:sz w:val="32"/>
-          <w:szCs w:val="32"/>
-        </w:rPr>
-        <w:t>убедитесь ,</w:t>
-      </w:r>
-      <w:proofErr w:type="gramEnd"/>
-      <w:r>
-        <w:rPr>
-          <w:color w:val="FF0000"/>
-          <w:sz w:val="32"/>
-          <w:szCs w:val="32"/>
-        </w:rPr>
-        <w:t xml:space="preserve"> чтобы у вас была открыта только та перевозка(и), в которой вы хотите принять сразу все товары! </w:t>
+          <w:sz w:val="32"/>
+          <w:szCs w:val="32"/>
+        </w:rPr>
+      </w:pPr>
+      <w:r>
+        <w:rPr>
+          <w:sz w:val="32"/>
+          <w:szCs w:val="32"/>
+        </w:rPr>
+        <w:t>alt</w:t>
+      </w:r>
+      <w:r>
+        <w:rPr>
+          <w:sz w:val="32"/>
+          <w:szCs w:val="32"/>
+        </w:rPr>
+        <w:t xml:space="preserve"> + </w:t>
+      </w:r>
+      <w:r>
+        <w:rPr>
+          <w:sz w:val="32"/>
+          <w:szCs w:val="32"/>
+        </w:rPr>
+        <w:t>shift</w:t>
+      </w:r>
+      <w:r>
+        <w:rPr>
+          <w:sz w:val="32"/>
+          <w:szCs w:val="32"/>
+        </w:rPr>
+        <w:t xml:space="preserve"> + v + n - убирает галочку и переходит на выбор номера*</w:t>
       </w:r>
     </w:p>
     <w:p>
@@ -874,7 +797,14 @@
           <w:sz w:val="32"/>
           <w:szCs w:val="32"/>
         </w:rPr>
-        <w:t xml:space="preserve">Переходит в «Отправка на склад» </w:t>
+        <w:t>alt</w:t>
+      </w:r>
+      <w:r>
+        <w:rPr>
+          <w:sz w:val="32"/>
+          <w:szCs w:val="32"/>
+        </w:rPr>
+        <w:t xml:space="preserve"> + x - смотрит состав*</w:t>
       </w:r>
     </w:p>
     <w:p>
@@ -885,16 +815,137 @@
           <w:numId w:val="2"/>
         </w:numPr>
         <w:rPr>
-          <w:sz w:val="32"/>
-          <w:szCs w:val="32"/>
-        </w:rPr>
-      </w:pPr>
-      <w:r>
-        <w:rPr>
-          <w:sz w:val="32"/>
-          <w:szCs w:val="32"/>
-        </w:rPr>
-        <w:t xml:space="preserve">Переходит в «Отправка на склад – тарные ящики» </w:t>
+          <w:color w:val="FF0000"/>
+          <w:sz w:val="32"/>
+          <w:szCs w:val="32"/>
+        </w:rPr>
+      </w:pPr>
+      <w:r>
+        <w:rPr>
+          <w:sz w:val="32"/>
+          <w:szCs w:val="32"/>
+        </w:rPr>
+        <w:t xml:space="preserve">ctrl + </w:t>
+      </w:r>
+      <w:r>
+        <w:rPr>
+          <w:sz w:val="32"/>
+          <w:szCs w:val="32"/>
+        </w:rPr>
+        <w:t>shift</w:t>
+      </w:r>
+      <w:r>
+        <w:rPr>
+          <w:sz w:val="32"/>
+          <w:szCs w:val="32"/>
+        </w:rPr>
+        <w:t xml:space="preserve"> – y + </w:t>
+      </w:r>
+      <w:r>
+        <w:rPr>
+          <w:sz w:val="32"/>
+          <w:szCs w:val="32"/>
+        </w:rPr>
+        <w:t>u  -</w:t>
+      </w:r>
+      <w:r>
+        <w:rPr>
+          <w:sz w:val="32"/>
+          <w:szCs w:val="32"/>
+        </w:rPr>
+        <w:t xml:space="preserve"> Приминает все товары что есть в «Прием * отправлений</w:t>
+      </w:r>
+      <w:r>
+        <w:rPr>
+          <w:sz w:val="32"/>
+          <w:szCs w:val="32"/>
+        </w:rPr>
+        <w:t>»</w:t>
+      </w:r>
+      <w:r>
+        <w:rPr>
+          <w:sz w:val="32"/>
+          <w:szCs w:val="32"/>
+          <w:u w:val="single"/>
+        </w:rPr>
+        <w:t xml:space="preserve"> </w:t>
+      </w:r>
+      <w:r>
+        <w:rPr>
+          <w:color w:val="FF0000"/>
+          <w:sz w:val="32"/>
+          <w:szCs w:val="32"/>
+          <w:u w:val="single"/>
+        </w:rPr>
+        <w:t>!</w:t>
+      </w:r>
+      <w:r>
+        <w:rPr>
+          <w:color w:val="FF0000"/>
+          <w:sz w:val="32"/>
+          <w:szCs w:val="32"/>
+          <w:u w:val="single"/>
+        </w:rPr>
+        <w:t xml:space="preserve"> Перед использованием этой функции </w:t>
+      </w:r>
+      <w:r>
+        <w:rPr>
+          <w:color w:val="FF0000"/>
+          <w:sz w:val="32"/>
+          <w:szCs w:val="32"/>
+          <w:u w:val="single"/>
+        </w:rPr>
+        <w:t>убедитесь ,</w:t>
+      </w:r>
+      <w:r>
+        <w:rPr>
+          <w:color w:val="FF0000"/>
+          <w:sz w:val="32"/>
+          <w:szCs w:val="32"/>
+          <w:u w:val="single"/>
+        </w:rPr>
+        <w:t xml:space="preserve"> чтобы у вас была открыта только та перевозка(и), в которой вы хотите принять сразу все товары! *</w:t>
+      </w:r>
+    </w:p>
+    <w:p>
+      <w:pPr>
+        <w:pStyle w:val="a"/>
+        <w:ind w:left="0"/>
+        <w:rPr>
+          <w:i w:val="1"/>
+          <w:iCs w:val="1"/>
+          <w:color w:val="auto"/>
+          <w:sz w:val="32"/>
+          <w:szCs w:val="32"/>
+          <w:u w:val="single"/>
+        </w:rPr>
+      </w:pPr>
+      <w:r>
+        <w:rPr>
+          <w:color w:val="auto"/>
+          <w:sz w:val="32"/>
+          <w:szCs w:val="32"/>
+          <w:u w:val="single"/>
+        </w:rPr>
+        <w:t xml:space="preserve">Отправка на </w:t>
+      </w:r>
+      <w:r>
+        <w:rPr>
+          <w:color w:val="auto"/>
+          <w:sz w:val="32"/>
+          <w:szCs w:val="32"/>
+          <w:u w:val="single"/>
+        </w:rPr>
+        <w:t>склад:</w:t>
+      </w:r>
+      <w:r>
+        <w:rPr>
+          <w:color w:val="auto"/>
+          <w:sz w:val="32"/>
+          <w:szCs w:val="32"/>
+          <w:u w:val="single"/>
+        </w:rPr>
+        <w:t xml:space="preserve"> </w:t>
       </w:r>
     </w:p>
     <w:p>
@@ -914,7 +965,7 @@
           <w:sz w:val="32"/>
           <w:szCs w:val="32"/>
         </w:rPr>
-        <w:t xml:space="preserve">Переходит в «Отправка на склад – перевозки» </w:t>
+        <w:t xml:space="preserve">Alt + n - Переходит в «Отправка на склад – тарные ящики» </w:t>
       </w:r>
     </w:p>
     <w:p>
@@ -934,7 +985,7 @@
           <w:sz w:val="32"/>
           <w:szCs w:val="32"/>
         </w:rPr>
-        <w:t xml:space="preserve">Переходит в «Отправка на склад – коробки» </w:t>
+        <w:t xml:space="preserve"> Alt + p - Переходит в «Отправка на склад – перевозки» </w:t>
       </w:r>
     </w:p>
     <w:p>
@@ -954,9 +1005,28 @@
           <w:sz w:val="32"/>
           <w:szCs w:val="32"/>
         </w:rPr>
-        <w:t xml:space="preserve">Создает 2 перевозки для </w:t>
-      </w:r>
-      <w:proofErr w:type="spellStart"/>
+        <w:t xml:space="preserve">Alt + b - Переходит в «Отправка на склад – коробки» </w:t>
+      </w:r>
+    </w:p>
+    <w:p>
+      <w:pPr>
+        <w:pStyle w:val="a3"/>
+        <w:numPr>
+          <w:ilvl w:val="0"/>
+          <w:numId w:val="2"/>
+        </w:numPr>
+        <w:rPr>
+          <w:sz w:val="32"/>
+          <w:szCs w:val="32"/>
+        </w:rPr>
+      </w:pPr>
+      <w:r>
+        <w:rPr>
+          <w:sz w:val="32"/>
+          <w:szCs w:val="32"/>
+        </w:rPr>
+        <w:t xml:space="preserve">Ctrl + shift + q + w - Создает 2 перевозки для </w:t>
+      </w:r>
       <w:r>
         <w:rPr>
           <w:sz w:val="32"/>
@@ -964,13 +1034,12 @@
         </w:rPr>
         <w:t>селеров</w:t>
       </w:r>
-      <w:proofErr w:type="spellEnd"/>
-      <w:r>
-        <w:rPr>
-          <w:sz w:val="32"/>
-          <w:szCs w:val="32"/>
-        </w:rPr>
-        <w:t xml:space="preserve"> и для возвратов </w:t>
+      <w:r>
+        <w:rPr>
+          <w:sz w:val="32"/>
+          <w:szCs w:val="32"/>
+        </w:rPr>
+        <w:t xml:space="preserve"> и для возвратов *</w:t>
       </w:r>
     </w:p>
     <w:p>
@@ -1007,7 +1076,7 @@
           <w:sz w:val="32"/>
           <w:szCs w:val="32"/>
         </w:rPr>
-        <w:t>Переходит в «Возвраты от клиента»</w:t>
+        <w:t>Переходит в «Возвраты от клиента»*</w:t>
       </w:r>
     </w:p>
     <w:p>
@@ -1027,14 +1096,7 @@
           <w:sz w:val="32"/>
           <w:szCs w:val="32"/>
         </w:rPr>
-        <w:t xml:space="preserve">Переходит в </w:t>
-      </w:r>
-      <w:r>
-        <w:rPr>
-          <w:sz w:val="32"/>
-          <w:szCs w:val="32"/>
-        </w:rPr>
-        <w:t>«Возвраты продавцу»</w:t>
+        <w:t>Переходит в «Возвраты продавцу»*</w:t>
       </w:r>
     </w:p>
     <w:p>
@@ -1088,7 +1150,7 @@
           <w:sz w:val="32"/>
           <w:szCs w:val="32"/>
         </w:rPr>
-        <w:t xml:space="preserve">Переходит в «Поиск отправлений» </w:t>
+        <w:t xml:space="preserve">Alt + s - Переходит в «Поиск отправлений» </w:t>
       </w:r>
     </w:p>
     <w:p>
@@ -1108,7 +1170,7 @@
           <w:sz w:val="32"/>
           <w:szCs w:val="32"/>
         </w:rPr>
-        <w:t>Переходит в «Поиск отправлений – изменить ячейку»</w:t>
+        <w:t>Alt + s +d - Переходит в «Поиск отправлений – изменить ячейку»*</w:t>
       </w:r>
     </w:p>
     <w:p>
@@ -1128,7 +1190,14 @@
           <w:sz w:val="32"/>
           <w:szCs w:val="32"/>
         </w:rPr>
-        <w:t>Переходит в «Поиск отправлений – посмотреть состав»</w:t>
+        <w:t>Alf</w:t>
+      </w:r>
+      <w:r>
+        <w:rPr>
+          <w:sz w:val="32"/>
+          <w:szCs w:val="32"/>
+        </w:rPr>
+        <w:t xml:space="preserve"> + s - Переходит в «Поиск отправлений – посмотреть состав»*</w:t>
       </w:r>
     </w:p>
     <w:p>

</xml_diff>